<commit_message>
Changed Archive data visual...
changed the 3 data visulisation paragraphs and added one to the end
</commit_message>
<xml_diff>
--- a/Documentation/Archive Map.docx
+++ b/Documentation/Archive Map.docx
@@ -20,8 +20,6 @@
         <w:tab/>
         <w:t>This document is intended for the development team as a means of reviewing the repositories they are supporting with the dashboard system. It is also as a supplement to the design of the data storage system.</w:t>
       </w:r>
-      <w:bookmarkStart w:id="0" w:name="_GoBack"/>
-      <w:bookmarkEnd w:id="0"/>
     </w:p>
     <w:p/>
     <w:p>
@@ -2389,13 +2387,30 @@
     <w:p>
       <w:r>
         <w:tab/>
-        <w:t>A Bar graph or histogram comparing subscribed repositories and their recent activity in the last 30 days.</w:t>
+        <w:t>A Bar graph or histogram comparing subscribed repositories and their recent activity</w:t>
+      </w:r>
+      <w:r>
+        <w:t xml:space="preserve"> (files edited, insertions, deletions in the given period of time</w:t>
+      </w:r>
+      <w:r>
+        <w:t>.</w:t>
+      </w:r>
+    </w:p>
+    <w:p>
+      <w:r>
+        <w:t>A Pie Graph showing insertions and deletions on a given file in a given period of time.</w:t>
       </w:r>
     </w:p>
     <w:p>
       <w:r>
         <w:tab/>
-        <w:t>A statistic for the user in the form of either a line graph. Showing total number of files edited, total additions, total deletions, total log entries. As well as an aggregate for all users of the type contributor.</w:t>
+        <w:t>A statistic for the user in the form of either a line graph. Showing total number of files edited, total additions, total deletions, total log entries</w:t>
+      </w:r>
+      <w:r>
+        <w:t xml:space="preserve"> over a given time period</w:t>
+      </w:r>
+      <w:r>
+        <w:t>. As well as an aggregate for all users of the type contributor.</w:t>
       </w:r>
     </w:p>
     <w:p>
@@ -2418,6 +2433,7 @@
         <w:pStyle w:val="Heading1"/>
       </w:pPr>
       <w:r>
+        <w:lastRenderedPageBreak/>
         <w:t>Bug Tracker Python Repositories (</w:t>
       </w:r>
       <w:hyperlink r:id="rId6" w:history="1">
@@ -2451,7 +2467,6 @@
         <w:pStyle w:val="Heading2"/>
       </w:pPr>
       <w:r>
-        <w:lastRenderedPageBreak/>
         <w:t>Repository Map</w:t>
       </w:r>
     </w:p>
@@ -2856,6 +2871,7 @@
           <w:szCs w:val="24"/>
           <w:lang w:eastAsia="en-AU"/>
         </w:rPr>
+        <w:lastRenderedPageBreak/>
         <w:tab/>
         <w:t>Documentation</w:t>
       </w:r>
@@ -2908,7 +2924,6 @@
           <w:szCs w:val="24"/>
           <w:lang w:eastAsia="en-AU"/>
         </w:rPr>
-        <w:lastRenderedPageBreak/>
         <w:tab/>
         <w:t>Extension Modules</w:t>
       </w:r>
@@ -3334,6 +3349,7 @@
         <w:ind w:firstLine="720"/>
       </w:pPr>
       <w:r>
+        <w:lastRenderedPageBreak/>
         <w:t>Keywords: Tags for the searching for issue</w:t>
       </w:r>
     </w:p>
@@ -3347,7 +3363,6 @@
     </w:p>
     <w:p>
       <w:r>
-        <w:lastRenderedPageBreak/>
         <w:tab/>
       </w:r>
       <w:r>
@@ -3427,6 +3442,9 @@
       <w:r>
         <w:tab/>
         <w:t>A Bar graph or histogram comparing</w:t>
+      </w:r>
+      <w:r>
+        <w:t xml:space="preserve"> the number of</w:t>
       </w:r>
       <w:r>
         <w:t xml:space="preserve"> issues and their type. Also comparing versions with total issues by category.</w:t>
@@ -10801,6 +10819,7 @@
         <w:pStyle w:val="Heading2"/>
       </w:pPr>
       <w:r>
+        <w:lastRenderedPageBreak/>
         <w:t>Visualization of data</w:t>
       </w:r>
     </w:p>
@@ -10829,9 +10848,13 @@
     </w:p>
     <w:p>
       <w:r>
-        <w:lastRenderedPageBreak/>
         <w:tab/>
-        <w:t>A form based display or a bar graph for displaying other stats for a given mailing list such as</w:t>
+      </w:r>
+      <w:r>
+        <w:t>A line or bar</w:t>
+      </w:r>
+      <w:r>
+        <w:t xml:space="preserve"> graph for displaying other stats for a given mailing list such as</w:t>
       </w:r>
     </w:p>
     <w:p>
@@ -10891,7 +10914,45 @@
         <w:t>Average number of messages on a thread</w:t>
       </w:r>
     </w:p>
-    <w:p/>
+    <w:p>
+      <w:r>
+        <w:t>Two Pie Graphs will also be added (One for mail threads and one for mail messages) for user participation (only users who have contributed will be noted in the graph) it will compare user activity in a given period of time (For example in a given month there were 20 threads and foo was the creator of 5, and bar created 3. The graph would show this as well as the other users who created a thread and the amount they created. Foo would be shown with 25% for the month). The other type will be for messages in the given period of time for a user’s messages sent in comparison to the rest of the network.</w:t>
+      </w:r>
+    </w:p>
+    <w:p>
+      <w:pPr>
+        <w:pStyle w:val="Heading2"/>
+      </w:pPr>
+      <w:r>
+        <w:t xml:space="preserve">Combined Visual Representation </w:t>
+      </w:r>
+    </w:p>
+    <w:p>
+      <w:r>
+        <w:t xml:space="preserve">A </w:t>
+      </w:r>
+      <w:r>
+        <w:t>Line graph comparing the amount of issues on the bug tracker and the amount of interactions on the SVN and the activity in the python-</w:t>
+      </w:r>
+      <w:proofErr w:type="spellStart"/>
+      <w:r>
+        <w:t>dev</w:t>
+      </w:r>
+      <w:proofErr w:type="spellEnd"/>
+      <w:r>
+        <w:t xml:space="preserve"> and python-bugs-list mailing lists.</w:t>
+      </w:r>
+    </w:p>
+    <w:p>
+      <w:r>
+        <w:t xml:space="preserve">A Pie Graph showing the interaction of the user with other users. (The </w:t>
+      </w:r>
+      <w:r>
+        <w:t>amount of correspondence and how common it has occurred (percentage wise between the users) [this will be individual for the modules and combined for all three.</w:t>
+      </w:r>
+      <w:bookmarkStart w:id="0" w:name="_GoBack"/>
+      <w:bookmarkEnd w:id="0"/>
+    </w:p>
     <w:p>
       <w:r>
         <w:tab/>

</xml_diff>